<commit_message>
Updated timeline and planning document
</commit_message>
<xml_diff>
--- a/Timeline and planning for topics regd. FEM updating for VFA.docx
+++ b/Timeline and planning for topics regd. FEM updating for VFA.docx
@@ -125,13 +125,435 @@
     </w:p>
     <w:p>
       <w:pPr>
+        <w:rPr>
+          <w:b w:val="1"/>
+        </w:rPr>
+      </w:pPr>
+      <w:r>
+        <w:rPr>
+          <w:b w:val="1"/>
+          <w:rtl w:val="0"/>
+        </w:rPr>
+        <w:t xml:space="preserve">Stage I : 09/01/2020 to 09/30/2020</w:t>
+      </w:r>
+    </w:p>
+    <w:p>
+      <w:pPr>
         <w:rPr/>
       </w:pPr>
       <w:r>
         <w:rPr>
           <w:rtl w:val="0"/>
         </w:rPr>
-        <w:t xml:space="preserve">Items needed for stage I:</w:t>
+      </w:r>
+    </w:p>
+    <w:p>
+      <w:pPr>
+        <w:numPr>
+          <w:ilvl w:val="0"/>
+          <w:numId w:val="2"/>
+        </w:numPr>
+        <w:ind w:left="720" w:hanging="360"/>
+        <w:rPr>
+          <w:u w:val="none"/>
+        </w:rPr>
+      </w:pPr>
+      <w:r>
+        <w:rPr>
+          <w:rtl w:val="0"/>
+        </w:rPr>
+        <w:t xml:space="preserve">Simple test case of a very flexible structure with both distributed and concentrated masses (possibly a uniform beam)</w:t>
+      </w:r>
+    </w:p>
+    <w:p>
+      <w:pPr>
+        <w:numPr>
+          <w:ilvl w:val="0"/>
+          <w:numId w:val="2"/>
+        </w:numPr>
+        <w:ind w:left="720" w:hanging="360"/>
+        <w:rPr>
+          <w:u w:val="none"/>
+        </w:rPr>
+      </w:pPr>
+      <w:r>
+        <w:rPr>
+          <w:rtl w:val="0"/>
+        </w:rPr>
+        <w:t xml:space="preserve">Test case (load cases) definition for the simple test definition</w:t>
+      </w:r>
+    </w:p>
+    <w:p>
+      <w:pPr>
+        <w:numPr>
+          <w:ilvl w:val="0"/>
+          <w:numId w:val="2"/>
+        </w:numPr>
+        <w:ind w:left="720" w:hanging="360"/>
+        <w:rPr>
+          <w:u w:val="none"/>
+        </w:rPr>
+      </w:pPr>
+      <w:r>
+        <w:rPr>
+          <w:rtl w:val="0"/>
+        </w:rPr>
+        <w:t xml:space="preserve">Definition of a method (code) to do the random ‘mistuning’ of the model</w:t>
+      </w:r>
+    </w:p>
+    <w:p>
+      <w:pPr>
+        <w:numPr>
+          <w:ilvl w:val="0"/>
+          <w:numId w:val="2"/>
+        </w:numPr>
+        <w:ind w:left="720" w:hanging="360"/>
+        <w:rPr>
+          <w:u w:val="none"/>
+        </w:rPr>
+      </w:pPr>
+      <w:r>
+        <w:rPr>
+          <w:rtl w:val="0"/>
+        </w:rPr>
+        <w:t xml:space="preserve">Discussion and decisions on codes (OpenMADO, SciPy, SOL200 etc) to be used to investigate the model updating process</w:t>
+      </w:r>
+    </w:p>
+    <w:p>
+      <w:pPr>
+        <w:numPr>
+          <w:ilvl w:val="0"/>
+          <w:numId w:val="2"/>
+        </w:numPr>
+        <w:ind w:left="720" w:hanging="360"/>
+        <w:rPr>
+          <w:u w:val="none"/>
+        </w:rPr>
+      </w:pPr>
+      <w:r>
+        <w:rPr>
+          <w:rtl w:val="0"/>
+        </w:rPr>
+        <w:t xml:space="preserve">Problem definition - objective functions/constraints</w:t>
+      </w:r>
+    </w:p>
+    <w:p>
+      <w:pPr>
+        <w:numPr>
+          <w:ilvl w:val="0"/>
+          <w:numId w:val="2"/>
+        </w:numPr>
+        <w:ind w:left="720" w:hanging="360"/>
+        <w:rPr>
+          <w:u w:val="none"/>
+        </w:rPr>
+      </w:pPr>
+      <w:r>
+        <w:rPr>
+          <w:rtl w:val="0"/>
+        </w:rPr>
+        <w:t xml:space="preserve">Debugging</w:t>
+      </w:r>
+    </w:p>
+    <w:p>
+      <w:pPr>
+        <w:numPr>
+          <w:ilvl w:val="0"/>
+          <w:numId w:val="2"/>
+        </w:numPr>
+        <w:ind w:left="720" w:hanging="360"/>
+        <w:rPr>
+          <w:u w:val="none"/>
+        </w:rPr>
+      </w:pPr>
+      <w:r>
+        <w:rPr>
+          <w:rtl w:val="0"/>
+        </w:rPr>
+        <w:t xml:space="preserve">Preliminary results</w:t>
+      </w:r>
+    </w:p>
+    <w:p>
+      <w:pPr>
+        <w:rPr/>
+      </w:pPr>
+      <w:r>
+        <w:rPr>
+          <w:rtl w:val="0"/>
+        </w:rPr>
+      </w:r>
+    </w:p>
+    <w:p>
+      <w:pPr>
+        <w:rPr>
+          <w:b w:val="1"/>
+        </w:rPr>
+      </w:pPr>
+      <w:r>
+        <w:rPr>
+          <w:b w:val="1"/>
+          <w:rtl w:val="0"/>
+        </w:rPr>
+        <w:t xml:space="preserve">End of stage I : 30th Sept. 2020</w:t>
+      </w:r>
+    </w:p>
+    <w:p>
+      <w:pPr>
+        <w:rPr/>
+      </w:pPr>
+      <w:r>
+        <w:rPr>
+          <w:rtl w:val="0"/>
+        </w:rPr>
+      </w:r>
+    </w:p>
+    <w:p>
+      <w:pPr>
+        <w:rPr/>
+      </w:pPr>
+      <w:r>
+        <w:rPr>
+          <w:rtl w:val="0"/>
+        </w:rPr>
+        <w:t xml:space="preserve">At this stage, involve Cesnik in the discussion and have a 5-10 page ‘abstract’ written with a description of </w:t>
+      </w:r>
+    </w:p>
+    <w:p>
+      <w:pPr>
+        <w:numPr>
+          <w:ilvl w:val="0"/>
+          <w:numId w:val="4"/>
+        </w:numPr>
+        <w:ind w:left="720" w:hanging="360"/>
+        <w:rPr>
+          <w:u w:val="none"/>
+        </w:rPr>
+      </w:pPr>
+      <w:r>
+        <w:rPr>
+          <w:rtl w:val="0"/>
+        </w:rPr>
+        <w:t xml:space="preserve">Introduction and literature review</w:t>
+      </w:r>
+    </w:p>
+    <w:p>
+      <w:pPr>
+        <w:numPr>
+          <w:ilvl w:val="0"/>
+          <w:numId w:val="4"/>
+        </w:numPr>
+        <w:ind w:left="720" w:hanging="360"/>
+        <w:rPr>
+          <w:u w:val="none"/>
+        </w:rPr>
+      </w:pPr>
+      <w:r>
+        <w:rPr>
+          <w:rtl w:val="0"/>
+        </w:rPr>
+        <w:t xml:space="preserve">Description of methodology</w:t>
+      </w:r>
+    </w:p>
+    <w:p>
+      <w:pPr>
+        <w:numPr>
+          <w:ilvl w:val="0"/>
+          <w:numId w:val="4"/>
+        </w:numPr>
+        <w:ind w:left="720" w:hanging="360"/>
+        <w:rPr>
+          <w:u w:val="none"/>
+        </w:rPr>
+      </w:pPr>
+      <w:r>
+        <w:rPr>
+          <w:rtl w:val="0"/>
+        </w:rPr>
+        <w:t xml:space="preserve">Algorithm and test case</w:t>
+      </w:r>
+    </w:p>
+    <w:p>
+      <w:pPr>
+        <w:numPr>
+          <w:ilvl w:val="0"/>
+          <w:numId w:val="4"/>
+        </w:numPr>
+        <w:ind w:left="720" w:hanging="360"/>
+        <w:rPr>
+          <w:u w:val="none"/>
+        </w:rPr>
+      </w:pPr>
+      <w:r>
+        <w:rPr>
+          <w:rtl w:val="0"/>
+        </w:rPr>
+        <w:t xml:space="preserve">Preliminary results</w:t>
+      </w:r>
+    </w:p>
+    <w:p>
+      <w:pPr>
+        <w:numPr>
+          <w:ilvl w:val="0"/>
+          <w:numId w:val="4"/>
+        </w:numPr>
+        <w:ind w:left="720" w:hanging="360"/>
+        <w:rPr>
+          <w:u w:val="none"/>
+        </w:rPr>
+      </w:pPr>
+      <w:r>
+        <w:rPr>
+          <w:rtl w:val="0"/>
+        </w:rPr>
+        <w:t xml:space="preserve">Future (for a paper) work</w:t>
+      </w:r>
+    </w:p>
+    <w:p>
+      <w:pPr>
+        <w:rPr/>
+      </w:pPr>
+      <w:r>
+        <w:rPr>
+          <w:rtl w:val="0"/>
+        </w:rPr>
+      </w:r>
+    </w:p>
+    <w:p>
+      <w:pPr>
+        <w:rPr>
+          <w:b w:val="1"/>
+        </w:rPr>
+      </w:pPr>
+      <w:r>
+        <w:rPr>
+          <w:b w:val="1"/>
+          <w:rtl w:val="0"/>
+        </w:rPr>
+        <w:t xml:space="preserve">Stage II : 10/01/2020 to 10/31/2020</w:t>
+      </w:r>
+    </w:p>
+    <w:p>
+      <w:pPr>
+        <w:rPr/>
+      </w:pPr>
+      <w:r>
+        <w:rPr>
+          <w:rtl w:val="0"/>
+        </w:rPr>
+      </w:r>
+    </w:p>
+    <w:p>
+      <w:pPr>
+        <w:numPr>
+          <w:ilvl w:val="0"/>
+          <w:numId w:val="3"/>
+        </w:numPr>
+        <w:ind w:left="720" w:hanging="360"/>
+        <w:rPr>
+          <w:u w:val="none"/>
+        </w:rPr>
+      </w:pPr>
+      <w:r>
+        <w:rPr>
+          <w:rtl w:val="0"/>
+        </w:rPr>
+        <w:t xml:space="preserve">Update the draft of the abstract with improvements and suggestions</w:t>
+      </w:r>
+    </w:p>
+    <w:p>
+      <w:pPr>
+        <w:numPr>
+          <w:ilvl w:val="0"/>
+          <w:numId w:val="3"/>
+        </w:numPr>
+        <w:ind w:left="720" w:hanging="360"/>
+        <w:rPr>
+          <w:u w:val="none"/>
+        </w:rPr>
+      </w:pPr>
+      <w:r>
+        <w:rPr>
+          <w:rtl w:val="0"/>
+        </w:rPr>
+        <w:t xml:space="preserve">Generate the setup of the more advanced test cases - either uCRM 13.5 or ASE wing</w:t>
+      </w:r>
+    </w:p>
+    <w:p>
+      <w:pPr>
+        <w:numPr>
+          <w:ilvl w:val="0"/>
+          <w:numId w:val="3"/>
+        </w:numPr>
+        <w:ind w:left="720" w:hanging="360"/>
+        <w:rPr>
+          <w:u w:val="none"/>
+        </w:rPr>
+      </w:pPr>
+      <w:r>
+        <w:rPr>
+          <w:rtl w:val="0"/>
+        </w:rPr>
+        <w:t xml:space="preserve">The ASE wing allows the use of an experimental component which is always more interesting, yet in this case, still simple enough. Can use pictures and model creation as background (so have more “preliminary results”)</w:t>
+      </w:r>
+    </w:p>
+    <w:p>
+      <w:pPr>
+        <w:numPr>
+          <w:ilvl w:val="0"/>
+          <w:numId w:val="3"/>
+        </w:numPr>
+        <w:ind w:left="720" w:hanging="360"/>
+        <w:rPr>
+          <w:u w:val="none"/>
+        </w:rPr>
+      </w:pPr>
+      <w:r>
+        <w:rPr>
+          <w:rtl w:val="0"/>
+        </w:rPr>
+        <w:t xml:space="preserve">Finish lit review, methodology, tests and results and citations</w:t>
+      </w:r>
+    </w:p>
+    <w:p>
+      <w:pPr>
+        <w:numPr>
+          <w:ilvl w:val="0"/>
+          <w:numId w:val="3"/>
+        </w:numPr>
+        <w:ind w:left="720" w:hanging="360"/>
+        <w:rPr>
+          <w:u w:val="none"/>
+        </w:rPr>
+      </w:pPr>
+      <w:r>
+        <w:rPr>
+          <w:rtl w:val="0"/>
+        </w:rPr>
+        <w:t xml:space="preserve">Submit for approval to Cesnik (or if he suggests to someone else) by 10/31/2020</w:t>
+      </w:r>
+    </w:p>
+    <w:p>
+      <w:pPr>
+        <w:rPr/>
+      </w:pPr>
+      <w:r>
+        <w:rPr>
+          <w:rtl w:val="0"/>
+        </w:rPr>
+      </w:r>
+    </w:p>
+    <w:p>
+      <w:pPr>
+        <w:rPr>
+          <w:b w:val="1"/>
+        </w:rPr>
+      </w:pPr>
+      <w:r>
+        <w:rPr>
+          <w:b w:val="1"/>
+          <w:rtl w:val="0"/>
+        </w:rPr>
+        <w:t xml:space="preserve">End of stage II : 31st Oct. 2020</w:t>
       </w:r>
     </w:p>
     <w:p>
@@ -141,273 +563,13 @@
           <w:numId w:val="1"/>
         </w:numPr>
         <w:ind w:left="720" w:hanging="360"/>
-        <w:rPr>
-          <w:u w:val="none"/>
-        </w:rPr>
-      </w:pPr>
-      <w:r>
-        <w:rPr>
-          <w:rtl w:val="0"/>
-        </w:rPr>
-        <w:t xml:space="preserve">Simple test case of a very flexible structure with both distributed and concentrated masses (possibly a uniform beam)</w:t>
-      </w:r>
-    </w:p>
-    <w:p>
-      <w:pPr>
-        <w:numPr>
-          <w:ilvl w:val="0"/>
-          <w:numId w:val="1"/>
-        </w:numPr>
-        <w:ind w:left="720" w:hanging="360"/>
-        <w:rPr>
-          <w:u w:val="none"/>
-        </w:rPr>
-      </w:pPr>
-      <w:r>
-        <w:rPr>
-          <w:rtl w:val="0"/>
-        </w:rPr>
-        <w:t xml:space="preserve">Test case (load cases) definition for the simple test definition</w:t>
-      </w:r>
-    </w:p>
-    <w:p>
-      <w:pPr>
-        <w:numPr>
-          <w:ilvl w:val="0"/>
-          <w:numId w:val="1"/>
-        </w:numPr>
-        <w:ind w:left="720" w:hanging="360"/>
-        <w:rPr>
-          <w:u w:val="none"/>
-        </w:rPr>
-      </w:pPr>
-      <w:r>
-        <w:rPr>
-          <w:rtl w:val="0"/>
-        </w:rPr>
-        <w:t xml:space="preserve">Definition of a method (code) to do the random ‘mistuning’ of the model</w:t>
-      </w:r>
-    </w:p>
-    <w:p>
-      <w:pPr>
-        <w:numPr>
-          <w:ilvl w:val="0"/>
-          <w:numId w:val="1"/>
-        </w:numPr>
-        <w:ind w:left="720" w:hanging="360"/>
-        <w:rPr>
-          <w:u w:val="none"/>
-        </w:rPr>
-      </w:pPr>
-      <w:r>
-        <w:rPr>
-          <w:rtl w:val="0"/>
-        </w:rPr>
-        <w:t xml:space="preserve">Discussion and decisions on codes (OpenMADO, SciPy, SOL200 etc) to be used to investigate the model updating process</w:t>
-      </w:r>
-    </w:p>
-    <w:p>
-      <w:pPr>
-        <w:numPr>
-          <w:ilvl w:val="0"/>
-          <w:numId w:val="1"/>
-        </w:numPr>
-        <w:ind w:left="720" w:hanging="360"/>
-        <w:rPr>
-          <w:u w:val="none"/>
-        </w:rPr>
-      </w:pPr>
-      <w:r>
-        <w:rPr>
-          <w:rtl w:val="0"/>
-        </w:rPr>
-        <w:t xml:space="preserve">Problem definition - objective functions/constraints</w:t>
-      </w:r>
-    </w:p>
-    <w:p>
-      <w:pPr>
-        <w:numPr>
-          <w:ilvl w:val="0"/>
-          <w:numId w:val="1"/>
-        </w:numPr>
-        <w:ind w:left="720" w:hanging="360"/>
-        <w:rPr>
-          <w:u w:val="none"/>
-        </w:rPr>
-      </w:pPr>
-      <w:r>
-        <w:rPr>
-          <w:rtl w:val="0"/>
-        </w:rPr>
-        <w:t xml:space="preserve">Debugging</w:t>
-      </w:r>
-    </w:p>
-    <w:p>
-      <w:pPr>
-        <w:numPr>
-          <w:ilvl w:val="0"/>
-          <w:numId w:val="1"/>
-        </w:numPr>
-        <w:ind w:left="720" w:hanging="360"/>
-        <w:rPr>
-          <w:u w:val="none"/>
-        </w:rPr>
-      </w:pPr>
-      <w:r>
-        <w:rPr>
-          <w:rtl w:val="0"/>
-        </w:rPr>
-        <w:t xml:space="preserve">Preliminary results</w:t>
-      </w:r>
-    </w:p>
-    <w:p>
-      <w:pPr>
         <w:rPr/>
       </w:pPr>
       <w:r>
         <w:rPr>
           <w:rtl w:val="0"/>
         </w:rPr>
-      </w:r>
-    </w:p>
-    <w:p>
-      <w:pPr>
-        <w:rPr/>
-      </w:pPr>
-      <w:r>
-        <w:rPr>
-          <w:rtl w:val="0"/>
-        </w:rPr>
-        <w:t xml:space="preserve">End of stage I - 31st Sept. 2020</w:t>
-      </w:r>
-    </w:p>
-    <w:p>
-      <w:pPr>
-        <w:rPr/>
-      </w:pPr>
-      <w:r>
-        <w:rPr>
-          <w:rtl w:val="0"/>
-        </w:rPr>
-      </w:r>
-    </w:p>
-    <w:p>
-      <w:pPr>
-        <w:rPr/>
-      </w:pPr>
-      <w:r>
-        <w:rPr>
-          <w:rtl w:val="0"/>
-        </w:rPr>
-        <w:t xml:space="preserve">At this stage, involve Cesnik in the discussion and have a 5-10 page ‘abstract’ written with a description of </w:t>
-      </w:r>
-    </w:p>
-    <w:p>
-      <w:pPr>
-        <w:numPr>
-          <w:ilvl w:val="0"/>
-          <w:numId w:val="2"/>
-        </w:numPr>
-        <w:ind w:left="720" w:hanging="360"/>
-        <w:rPr>
-          <w:u w:val="none"/>
-        </w:rPr>
-      </w:pPr>
-      <w:r>
-        <w:rPr>
-          <w:rtl w:val="0"/>
-        </w:rPr>
-        <w:t xml:space="preserve">Introduction and literature review</w:t>
-      </w:r>
-    </w:p>
-    <w:p>
-      <w:pPr>
-        <w:numPr>
-          <w:ilvl w:val="0"/>
-          <w:numId w:val="2"/>
-        </w:numPr>
-        <w:ind w:left="720" w:hanging="360"/>
-        <w:rPr>
-          <w:u w:val="none"/>
-        </w:rPr>
-      </w:pPr>
-      <w:r>
-        <w:rPr>
-          <w:rtl w:val="0"/>
-        </w:rPr>
-        <w:t xml:space="preserve">Description of methodology</w:t>
-      </w:r>
-    </w:p>
-    <w:p>
-      <w:pPr>
-        <w:numPr>
-          <w:ilvl w:val="0"/>
-          <w:numId w:val="2"/>
-        </w:numPr>
-        <w:ind w:left="720" w:hanging="360"/>
-        <w:rPr>
-          <w:u w:val="none"/>
-        </w:rPr>
-      </w:pPr>
-      <w:r>
-        <w:rPr>
-          <w:rtl w:val="0"/>
-        </w:rPr>
-        <w:t xml:space="preserve">Algorithm and test case</w:t>
-      </w:r>
-    </w:p>
-    <w:p>
-      <w:pPr>
-        <w:numPr>
-          <w:ilvl w:val="0"/>
-          <w:numId w:val="2"/>
-        </w:numPr>
-        <w:ind w:left="720" w:hanging="360"/>
-        <w:rPr>
-          <w:u w:val="none"/>
-        </w:rPr>
-      </w:pPr>
-      <w:r>
-        <w:rPr>
-          <w:rtl w:val="0"/>
-        </w:rPr>
-        <w:t xml:space="preserve">Preliminary results</w:t>
-      </w:r>
-    </w:p>
-    <w:p>
-      <w:pPr>
-        <w:numPr>
-          <w:ilvl w:val="0"/>
-          <w:numId w:val="2"/>
-        </w:numPr>
-        <w:ind w:left="720" w:hanging="360"/>
-        <w:rPr>
-          <w:u w:val="none"/>
-        </w:rPr>
-      </w:pPr>
-      <w:r>
-        <w:rPr>
-          <w:rtl w:val="0"/>
-        </w:rPr>
-        <w:t xml:space="preserve">Future (for a paper) work</w:t>
-      </w:r>
-    </w:p>
-    <w:p>
-      <w:pPr>
-        <w:rPr/>
-      </w:pPr>
-      <w:r>
-        <w:rPr>
-          <w:rtl w:val="0"/>
-        </w:rPr>
-      </w:r>
-    </w:p>
-    <w:p>
-      <w:pPr>
-        <w:rPr/>
-      </w:pPr>
-      <w:r>
-        <w:br w:type="page"/>
+        <w:t xml:space="preserve">At this stage, await final approval, implement any changes needed and submit.</w:t>
       </w:r>
       <w:r>
         <w:rPr>
@@ -991,10 +1153,13 @@
           <w:p>
             <w:pPr>
               <w:ind w:left="0" w:firstLine="0"/>
-              <w:rPr/>
-            </w:pPr>
-            <w:r>
-              <w:rPr>
+              <w:rPr>
+                <w:color w:val="0000ff"/>
+              </w:rPr>
+            </w:pPr>
+            <w:r>
+              <w:rPr>
+                <w:color w:val="0000ff"/>
                 <w:rtl w:val="0"/>
               </w:rPr>
               <w:t xml:space="preserve">Defined process for how the problem is solved</w:t>
@@ -1003,21 +1168,26 @@
           <w:p>
             <w:pPr>
               <w:ind w:left="360" w:firstLine="0"/>
-              <w:rPr/>
-            </w:pPr>
-            <w:r>
-              <w:rPr>
-                <w:rtl w:val="0"/>
-              </w:rPr>
-            </w:r>
-          </w:p>
-          <w:p>
-            <w:pPr>
-              <w:ind w:left="0" w:firstLine="0"/>
-              <w:rPr/>
-            </w:pPr>
-            <w:r>
-              <w:rPr>
+              <w:rPr>
+                <w:color w:val="0000ff"/>
+              </w:rPr>
+            </w:pPr>
+            <w:r>
+              <w:rPr>
+                <w:rtl w:val="0"/>
+              </w:rPr>
+            </w:r>
+          </w:p>
+          <w:p>
+            <w:pPr>
+              <w:ind w:left="0" w:firstLine="0"/>
+              <w:rPr>
+                <w:color w:val="0000ff"/>
+              </w:rPr>
+            </w:pPr>
+            <w:r>
+              <w:rPr>
+                <w:color w:val="0000ff"/>
                 <w:rtl w:val="0"/>
               </w:rPr>
               <w:t xml:space="preserve">Code selected for future studies</w:t>
@@ -1191,10 +1361,13 @@
           <w:p>
             <w:pPr>
               <w:ind w:left="0" w:firstLine="0"/>
-              <w:rPr/>
-            </w:pPr>
-            <w:r>
-              <w:rPr>
+              <w:rPr>
+                <w:color w:val="0000ff"/>
+              </w:rPr>
+            </w:pPr>
+            <w:r>
+              <w:rPr>
+                <w:color w:val="0000ff"/>
                 <w:rtl w:val="0"/>
               </w:rPr>
               <w:t xml:space="preserve">Methodology and process ready for running the problem with the beam example</w:t>
@@ -1305,7 +1478,7 @@
                 <w:color w:val="0000ff"/>
                 <w:rtl w:val="0"/>
               </w:rPr>
-              <w:t xml:space="preserve">Debug and run optimization for beam problem for different load cases</w:t>
+              <w:t xml:space="preserve">Debug and run optimization for beam problem for different load cases (i.e. different shapes)</w:t>
             </w:r>
           </w:p>
         </w:tc>
@@ -1334,7 +1507,18 @@
               <w:rPr>
                 <w:rtl w:val="0"/>
               </w:rPr>
-              <w:t xml:space="preserve">Sample results. Check if initial hypothesis holds and original properties are recovered</w:t>
+              <w:t xml:space="preserve">Sample results. Check if the initial hypothesis holds and original properties are recovered.</w:t>
+            </w:r>
+          </w:p>
+          <w:p>
+            <w:pPr>
+              <w:ind w:left="0" w:firstLine="0"/>
+              <w:rPr/>
+            </w:pPr>
+            <w:r>
+              <w:rPr>
+                <w:rtl w:val="0"/>
+              </w:rPr>
             </w:r>
           </w:p>
           <w:p>
@@ -1409,7 +1593,7 @@
               <w:rPr>
                 <w:rtl w:val="0"/>
               </w:rPr>
-              <w:t xml:space="preserve">7-8</w:t>
+              <w:t xml:space="preserve">6</w:t>
             </w:r>
           </w:p>
           <w:p>
@@ -1444,13 +1628,60 @@
           </w:tcPr>
           <w:p>
             <w:pPr>
-              <w:ind w:left="360" w:firstLine="0"/>
-              <w:rPr/>
-            </w:pPr>
-            <w:r>
-              <w:rPr>
-                <w:rtl w:val="0"/>
-              </w:rPr>
+              <w:ind w:left="0" w:firstLine="0"/>
+              <w:rPr/>
+            </w:pPr>
+            <w:r>
+              <w:rPr>
+                <w:rtl w:val="0"/>
+              </w:rPr>
+              <w:t xml:space="preserve">Implement suggestions and changes in the procedure based on feedback</w:t>
+            </w:r>
+          </w:p>
+          <w:p>
+            <w:pPr>
+              <w:ind w:left="0" w:firstLine="0"/>
+              <w:rPr/>
+            </w:pPr>
+            <w:r>
+              <w:rPr>
+                <w:rtl w:val="0"/>
+              </w:rPr>
+            </w:r>
+          </w:p>
+          <w:p>
+            <w:pPr>
+              <w:ind w:left="0" w:firstLine="0"/>
+              <w:rPr/>
+            </w:pPr>
+            <w:r>
+              <w:rPr>
+                <w:rtl w:val="0"/>
+              </w:rPr>
+              <w:t xml:space="preserve">Develop test case for the next model, either the uCRM 13.5 or the ASE wing - can include an experimental component - (prefer this)</w:t>
+            </w:r>
+          </w:p>
+          <w:p>
+            <w:pPr>
+              <w:ind w:left="0" w:firstLine="0"/>
+              <w:rPr/>
+            </w:pPr>
+            <w:r>
+              <w:rPr>
+                <w:rtl w:val="0"/>
+              </w:rPr>
+            </w:r>
+          </w:p>
+          <w:p>
+            <w:pPr>
+              <w:ind w:left="0" w:firstLine="0"/>
+              <w:rPr/>
+            </w:pPr>
+            <w:r>
+              <w:rPr>
+                <w:rtl w:val="0"/>
+              </w:rPr>
+              <w:t xml:space="preserve">Wrap up lit review and citations for abstract</w:t>
             </w:r>
           </w:p>
         </w:tc>
@@ -1472,25 +1703,48 @@
           </w:tcPr>
           <w:p>
             <w:pPr>
-              <w:ind w:left="360" w:firstLine="0"/>
-              <w:rPr/>
-            </w:pPr>
-            <w:r>
-              <w:rPr>
-                <w:rtl w:val="0"/>
-              </w:rPr>
-            </w:r>
-          </w:p>
-          <w:p>
-            <w:pPr>
-              <w:ind w:left="360" w:firstLine="0"/>
-              <w:rPr/>
-            </w:pPr>
-            <w:r>
-              <w:rPr>
-                <w:rtl w:val="0"/>
-              </w:rPr>
-              <w:t xml:space="preserve"> </w:t>
+              <w:ind w:left="0" w:firstLine="0"/>
+              <w:rPr/>
+            </w:pPr>
+            <w:r>
+              <w:rPr>
+                <w:rtl w:val="0"/>
+              </w:rPr>
+              <w:t xml:space="preserve">New, and more relevant test case defined</w:t>
+            </w:r>
+          </w:p>
+          <w:p>
+            <w:pPr>
+              <w:ind w:left="0" w:firstLine="0"/>
+              <w:rPr/>
+            </w:pPr>
+            <w:r>
+              <w:rPr>
+                <w:rtl w:val="0"/>
+              </w:rPr>
+            </w:r>
+          </w:p>
+          <w:p>
+            <w:pPr>
+              <w:ind w:left="0" w:firstLine="0"/>
+              <w:rPr/>
+            </w:pPr>
+            <w:r>
+              <w:rPr>
+                <w:rtl w:val="0"/>
+              </w:rPr>
+              <w:t xml:space="preserve">Improved model updating process</w:t>
+            </w:r>
+          </w:p>
+          <w:p>
+            <w:pPr>
+              <w:ind w:left="0" w:firstLine="0"/>
+              <w:rPr/>
+            </w:pPr>
+            <w:r>
+              <w:rPr>
+                <w:rtl w:val="0"/>
+              </w:rPr>
             </w:r>
           </w:p>
         </w:tc>
@@ -1553,7 +1807,7 @@
               <w:rPr>
                 <w:rtl w:val="0"/>
               </w:rPr>
-              <w:t xml:space="preserve">9-10</w:t>
+              <w:t xml:space="preserve">7-8</w:t>
             </w:r>
           </w:p>
           <w:p>
@@ -1588,13 +1842,37 @@
           </w:tcPr>
           <w:p>
             <w:pPr>
-              <w:ind w:left="720" w:firstLine="0"/>
-              <w:rPr/>
-            </w:pPr>
-            <w:r>
-              <w:rPr>
-                <w:rtl w:val="0"/>
-              </w:rPr>
+              <w:ind w:left="0" w:firstLine="0"/>
+              <w:rPr/>
+            </w:pPr>
+            <w:r>
+              <w:rPr>
+                <w:rtl w:val="0"/>
+              </w:rPr>
+              <w:t xml:space="preserve">Generate additional results with the updated test cases and feedback</w:t>
+            </w:r>
+          </w:p>
+          <w:p>
+            <w:pPr>
+              <w:ind w:left="0" w:firstLine="0"/>
+              <w:rPr/>
+            </w:pPr>
+            <w:r>
+              <w:rPr>
+                <w:rtl w:val="0"/>
+              </w:rPr>
+            </w:r>
+          </w:p>
+          <w:p>
+            <w:pPr>
+              <w:ind w:left="0" w:firstLine="0"/>
+              <w:rPr/>
+            </w:pPr>
+            <w:r>
+              <w:rPr>
+                <w:rtl w:val="0"/>
+              </w:rPr>
+              <w:t xml:space="preserve">Update the abstract with the feedback and methodology changes along with additional preliminary results (Bilal would prefer to use the ASE wing since we can add the wing experimental model and description as part of the abstract)</w:t>
             </w:r>
           </w:p>
         </w:tc>
@@ -1616,13 +1894,60 @@
           </w:tcPr>
           <w:p>
             <w:pPr>
-              <w:ind w:left="360" w:firstLine="0"/>
-              <w:rPr/>
-            </w:pPr>
-            <w:r>
-              <w:rPr>
-                <w:rtl w:val="0"/>
-              </w:rPr>
+              <w:ind w:left="0" w:firstLine="0"/>
+              <w:rPr/>
+            </w:pPr>
+            <w:r>
+              <w:rPr>
+                <w:rtl w:val="0"/>
+              </w:rPr>
+              <w:t xml:space="preserve">Abstract finished and ready for review by Cesnik and/or Cristina (or equivalent)</w:t>
+            </w:r>
+          </w:p>
+          <w:p>
+            <w:pPr>
+              <w:ind w:left="0" w:firstLine="0"/>
+              <w:rPr/>
+            </w:pPr>
+            <w:r>
+              <w:rPr>
+                <w:rtl w:val="0"/>
+              </w:rPr>
+            </w:r>
+          </w:p>
+          <w:p>
+            <w:pPr>
+              <w:ind w:left="0" w:firstLine="0"/>
+              <w:rPr/>
+            </w:pPr>
+            <w:r>
+              <w:rPr>
+                <w:rtl w:val="0"/>
+              </w:rPr>
+              <w:t xml:space="preserve">Deadline for this is Oct. 31st 2020</w:t>
+            </w:r>
+          </w:p>
+          <w:p>
+            <w:pPr>
+              <w:ind w:left="0" w:firstLine="0"/>
+              <w:rPr/>
+            </w:pPr>
+            <w:r>
+              <w:rPr>
+                <w:rtl w:val="0"/>
+              </w:rPr>
+            </w:r>
+          </w:p>
+          <w:p>
+            <w:pPr>
+              <w:ind w:left="0" w:firstLine="0"/>
+              <w:rPr/>
+            </w:pPr>
+            <w:r>
+              <w:rPr>
+                <w:rtl w:val="0"/>
+              </w:rPr>
+              <w:t xml:space="preserve">Aviation abstracts due Nov. 10th 2020</w:t>
             </w:r>
           </w:p>
         </w:tc>
@@ -1656,272 +1981,6 @@
           </w:p>
         </w:tc>
       </w:tr>
-      <w:tr>
-        <w:trPr>
-          <w:trHeight w:val="2975" w:hRule="atLeast"/>
-        </w:trPr>
-        <w:tc>
-          <w:tcPr>
-            <w:tcBorders>
-              <w:top w:color="000000" w:space="0" w:sz="0" w:val="nil"/>
-              <w:left w:color="000000" w:space="0" w:sz="0" w:val="nil"/>
-              <w:bottom w:color="000000" w:space="0" w:sz="8" w:val="single"/>
-              <w:right w:color="000000" w:space="0" w:sz="8" w:val="single"/>
-            </w:tcBorders>
-            <w:tcMar>
-              <w:top w:w="100.0" w:type="dxa"/>
-              <w:left w:w="100.0" w:type="dxa"/>
-              <w:bottom w:w="100.0" w:type="dxa"/>
-              <w:right w:w="100.0" w:type="dxa"/>
-            </w:tcMar>
-            <w:vAlign w:val="top"/>
-          </w:tcPr>
-          <w:p>
-            <w:pPr>
-              <w:spacing w:before="240" w:lineRule="auto"/>
-              <w:jc w:val="center"/>
-              <w:rPr/>
-            </w:pPr>
-            <w:r>
-              <w:rPr>
-                <w:rtl w:val="0"/>
-              </w:rPr>
-              <w:t xml:space="preserve">11-12</w:t>
-            </w:r>
-          </w:p>
-          <w:p>
-            <w:pPr>
-              <w:spacing w:before="240" w:lineRule="auto"/>
-              <w:jc w:val="center"/>
-              <w:rPr/>
-            </w:pPr>
-            <w:r>
-              <w:rPr>
-                <w:rtl w:val="0"/>
-              </w:rPr>
-              <w:t xml:space="preserve"> </w:t>
-            </w:r>
-          </w:p>
-        </w:tc>
-        <w:tc>
-          <w:tcPr>
-            <w:tcBorders>
-              <w:top w:color="000000" w:space="0" w:sz="0" w:val="nil"/>
-              <w:left w:color="000000" w:space="0" w:sz="0" w:val="nil"/>
-              <w:bottom w:color="000000" w:space="0" w:sz="8" w:val="single"/>
-              <w:right w:color="000000" w:space="0" w:sz="8" w:val="single"/>
-            </w:tcBorders>
-            <w:tcMar>
-              <w:top w:w="100.0" w:type="dxa"/>
-              <w:left w:w="100.0" w:type="dxa"/>
-              <w:bottom w:w="100.0" w:type="dxa"/>
-              <w:right w:w="100.0" w:type="dxa"/>
-            </w:tcMar>
-            <w:vAlign w:val="top"/>
-          </w:tcPr>
-          <w:p>
-            <w:pPr>
-              <w:ind w:left="360" w:firstLine="0"/>
-              <w:rPr/>
-            </w:pPr>
-            <w:r>
-              <w:rPr>
-                <w:rtl w:val="0"/>
-              </w:rPr>
-              <w:t xml:space="preserve"> </w:t>
-            </w:r>
-          </w:p>
-        </w:tc>
-        <w:tc>
-          <w:tcPr>
-            <w:tcBorders>
-              <w:top w:color="000000" w:space="0" w:sz="0" w:val="nil"/>
-              <w:left w:color="000000" w:space="0" w:sz="0" w:val="nil"/>
-              <w:bottom w:color="000000" w:space="0" w:sz="8" w:val="single"/>
-              <w:right w:color="000000" w:space="0" w:sz="8" w:val="single"/>
-            </w:tcBorders>
-            <w:tcMar>
-              <w:top w:w="100.0" w:type="dxa"/>
-              <w:left w:w="100.0" w:type="dxa"/>
-              <w:bottom w:w="100.0" w:type="dxa"/>
-              <w:right w:w="100.0" w:type="dxa"/>
-            </w:tcMar>
-            <w:vAlign w:val="top"/>
-          </w:tcPr>
-          <w:p>
-            <w:pPr>
-              <w:ind w:left="360" w:firstLine="0"/>
-              <w:rPr/>
-            </w:pPr>
-            <w:r>
-              <w:rPr>
-                <w:rtl w:val="0"/>
-              </w:rPr>
-            </w:r>
-          </w:p>
-        </w:tc>
-        <w:tc>
-          <w:tcPr>
-            <w:tcBorders>
-              <w:top w:color="000000" w:space="0" w:sz="0" w:val="nil"/>
-              <w:left w:color="000000" w:space="0" w:sz="0" w:val="nil"/>
-              <w:bottom w:color="000000" w:space="0" w:sz="8" w:val="single"/>
-              <w:right w:color="000000" w:space="0" w:sz="0" w:val="nil"/>
-            </w:tcBorders>
-            <w:tcMar>
-              <w:top w:w="100.0" w:type="dxa"/>
-              <w:left w:w="100.0" w:type="dxa"/>
-              <w:bottom w:w="100.0" w:type="dxa"/>
-              <w:right w:w="100.0" w:type="dxa"/>
-            </w:tcMar>
-            <w:vAlign w:val="top"/>
-          </w:tcPr>
-          <w:p>
-            <w:pPr>
-              <w:ind w:left="360" w:firstLine="0"/>
-              <w:rPr/>
-            </w:pPr>
-            <w:r>
-              <w:rPr>
-                <w:rtl w:val="0"/>
-              </w:rPr>
-            </w:r>
-          </w:p>
-        </w:tc>
-      </w:tr>
-      <w:tr>
-        <w:trPr>
-          <w:trHeight w:val="1025" w:hRule="atLeast"/>
-        </w:trPr>
-        <w:tc>
-          <w:tcPr>
-            <w:tcBorders>
-              <w:top w:color="000000" w:space="0" w:sz="0" w:val="nil"/>
-              <w:left w:color="000000" w:space="0" w:sz="0" w:val="nil"/>
-              <w:bottom w:color="000000" w:space="0" w:sz="8" w:val="single"/>
-              <w:right w:color="000000" w:space="0" w:sz="8" w:val="single"/>
-            </w:tcBorders>
-            <w:tcMar>
-              <w:top w:w="100.0" w:type="dxa"/>
-              <w:left w:w="100.0" w:type="dxa"/>
-              <w:bottom w:w="100.0" w:type="dxa"/>
-              <w:right w:w="100.0" w:type="dxa"/>
-            </w:tcMar>
-            <w:vAlign w:val="top"/>
-          </w:tcPr>
-          <w:p>
-            <w:pPr>
-              <w:spacing w:before="240" w:lineRule="auto"/>
-              <w:jc w:val="center"/>
-              <w:rPr/>
-            </w:pPr>
-            <w:r>
-              <w:rPr>
-                <w:rtl w:val="0"/>
-              </w:rPr>
-              <w:t xml:space="preserve">13-14</w:t>
-            </w:r>
-          </w:p>
-          <w:p>
-            <w:pPr>
-              <w:spacing w:before="240" w:lineRule="auto"/>
-              <w:jc w:val="center"/>
-              <w:rPr/>
-            </w:pPr>
-            <w:r>
-              <w:rPr>
-                <w:rtl w:val="0"/>
-              </w:rPr>
-              <w:t xml:space="preserve"> </w:t>
-            </w:r>
-          </w:p>
-        </w:tc>
-        <w:tc>
-          <w:tcPr>
-            <w:tcBorders>
-              <w:top w:color="000000" w:space="0" w:sz="0" w:val="nil"/>
-              <w:left w:color="000000" w:space="0" w:sz="0" w:val="nil"/>
-              <w:bottom w:color="000000" w:space="0" w:sz="8" w:val="single"/>
-              <w:right w:color="000000" w:space="0" w:sz="8" w:val="single"/>
-            </w:tcBorders>
-            <w:tcMar>
-              <w:top w:w="100.0" w:type="dxa"/>
-              <w:left w:w="100.0" w:type="dxa"/>
-              <w:bottom w:w="100.0" w:type="dxa"/>
-              <w:right w:w="100.0" w:type="dxa"/>
-            </w:tcMar>
-            <w:vAlign w:val="top"/>
-          </w:tcPr>
-          <w:p>
-            <w:pPr>
-              <w:spacing w:before="240" w:lineRule="auto"/>
-              <w:rPr/>
-            </w:pPr>
-            <w:r>
-              <w:rPr>
-                <w:rtl w:val="0"/>
-              </w:rPr>
-            </w:r>
-          </w:p>
-        </w:tc>
-        <w:tc>
-          <w:tcPr>
-            <w:tcBorders>
-              <w:top w:color="000000" w:space="0" w:sz="0" w:val="nil"/>
-              <w:left w:color="000000" w:space="0" w:sz="0" w:val="nil"/>
-              <w:bottom w:color="000000" w:space="0" w:sz="8" w:val="single"/>
-              <w:right w:color="000000" w:space="0" w:sz="8" w:val="single"/>
-            </w:tcBorders>
-            <w:tcMar>
-              <w:top w:w="100.0" w:type="dxa"/>
-              <w:left w:w="100.0" w:type="dxa"/>
-              <w:bottom w:w="100.0" w:type="dxa"/>
-              <w:right w:w="100.0" w:type="dxa"/>
-            </w:tcMar>
-            <w:vAlign w:val="top"/>
-          </w:tcPr>
-          <w:p>
-            <w:pPr>
-              <w:spacing w:before="240" w:lineRule="auto"/>
-              <w:rPr/>
-            </w:pPr>
-            <w:r>
-              <w:rPr>
-                <w:rtl w:val="0"/>
-              </w:rPr>
-            </w:r>
-          </w:p>
-        </w:tc>
-        <w:tc>
-          <w:tcPr>
-            <w:tcBorders>
-              <w:top w:color="000000" w:space="0" w:sz="0" w:val="nil"/>
-              <w:left w:color="000000" w:space="0" w:sz="0" w:val="nil"/>
-              <w:bottom w:color="000000" w:space="0" w:sz="8" w:val="single"/>
-              <w:right w:color="000000" w:space="0" w:sz="0" w:val="nil"/>
-            </w:tcBorders>
-            <w:tcMar>
-              <w:top w:w="100.0" w:type="dxa"/>
-              <w:left w:w="100.0" w:type="dxa"/>
-              <w:bottom w:w="100.0" w:type="dxa"/>
-              <w:right w:w="100.0" w:type="dxa"/>
-            </w:tcMar>
-            <w:vAlign w:val="top"/>
-          </w:tcPr>
-          <w:p>
-            <w:pPr>
-              <w:spacing w:before="240" w:lineRule="auto"/>
-              <w:rPr/>
-            </w:pPr>
-            <w:r>
-              <w:rPr>
-                <w:rtl w:val="0"/>
-              </w:rPr>
-              <w:t xml:space="preserve"> </w:t>
-            </w:r>
-          </w:p>
-        </w:tc>
-      </w:tr>
     </w:tbl>
     <w:p>
       <w:pPr>
@@ -1933,28 +1992,6 @@
           <w:rtl w:val="0"/>
         </w:rPr>
         <w:t xml:space="preserve"> </w:t>
-      </w:r>
-    </w:p>
-    <w:p>
-      <w:pPr>
-        <w:spacing w:after="240" w:before="240" w:lineRule="auto"/>
-        <w:rPr/>
-      </w:pPr>
-      <w:r>
-        <w:rPr>
-          <w:rtl w:val="0"/>
-        </w:rPr>
-        <w:t xml:space="preserve"> </w:t>
-      </w:r>
-    </w:p>
-    <w:p>
-      <w:pPr>
-        <w:rPr/>
-      </w:pPr>
-      <w:r>
-        <w:rPr>
-          <w:rtl w:val="0"/>
-        </w:rPr>
       </w:r>
     </w:p>
     <w:sectPr>
@@ -2188,11 +2225,237 @@
       </w:rPr>
     </w:lvl>
   </w:abstractNum>
+  <w:abstractNum w:abstractNumId="3">
+    <w:lvl w:ilvl="0">
+      <w:start w:val="1"/>
+      <w:numFmt w:val="decimal"/>
+      <w:lvlText w:val="%1."/>
+      <w:lvlJc w:val="left"/>
+      <w:pPr>
+        <w:ind w:left="720" w:hanging="360"/>
+      </w:pPr>
+      <w:rPr>
+        <w:u w:val="none"/>
+      </w:rPr>
+    </w:lvl>
+    <w:lvl w:ilvl="1">
+      <w:start w:val="1"/>
+      <w:numFmt w:val="lowerLetter"/>
+      <w:lvlText w:val="%2."/>
+      <w:lvlJc w:val="left"/>
+      <w:pPr>
+        <w:ind w:left="1440" w:hanging="360"/>
+      </w:pPr>
+      <w:rPr>
+        <w:u w:val="none"/>
+      </w:rPr>
+    </w:lvl>
+    <w:lvl w:ilvl="2">
+      <w:start w:val="1"/>
+      <w:numFmt w:val="lowerRoman"/>
+      <w:lvlText w:val="%3."/>
+      <w:lvlJc w:val="right"/>
+      <w:pPr>
+        <w:ind w:left="2160" w:hanging="360"/>
+      </w:pPr>
+      <w:rPr>
+        <w:u w:val="none"/>
+      </w:rPr>
+    </w:lvl>
+    <w:lvl w:ilvl="3">
+      <w:start w:val="1"/>
+      <w:numFmt w:val="decimal"/>
+      <w:lvlText w:val="%4."/>
+      <w:lvlJc w:val="left"/>
+      <w:pPr>
+        <w:ind w:left="2880" w:hanging="360"/>
+      </w:pPr>
+      <w:rPr>
+        <w:u w:val="none"/>
+      </w:rPr>
+    </w:lvl>
+    <w:lvl w:ilvl="4">
+      <w:start w:val="1"/>
+      <w:numFmt w:val="lowerLetter"/>
+      <w:lvlText w:val="%5."/>
+      <w:lvlJc w:val="left"/>
+      <w:pPr>
+        <w:ind w:left="3600" w:hanging="360"/>
+      </w:pPr>
+      <w:rPr>
+        <w:u w:val="none"/>
+      </w:rPr>
+    </w:lvl>
+    <w:lvl w:ilvl="5">
+      <w:start w:val="1"/>
+      <w:numFmt w:val="lowerRoman"/>
+      <w:lvlText w:val="%6."/>
+      <w:lvlJc w:val="right"/>
+      <w:pPr>
+        <w:ind w:left="4320" w:hanging="360"/>
+      </w:pPr>
+      <w:rPr>
+        <w:u w:val="none"/>
+      </w:rPr>
+    </w:lvl>
+    <w:lvl w:ilvl="6">
+      <w:start w:val="1"/>
+      <w:numFmt w:val="decimal"/>
+      <w:lvlText w:val="%7."/>
+      <w:lvlJc w:val="left"/>
+      <w:pPr>
+        <w:ind w:left="5040" w:hanging="360"/>
+      </w:pPr>
+      <w:rPr>
+        <w:u w:val="none"/>
+      </w:rPr>
+    </w:lvl>
+    <w:lvl w:ilvl="7">
+      <w:start w:val="1"/>
+      <w:numFmt w:val="lowerLetter"/>
+      <w:lvlText w:val="%8."/>
+      <w:lvlJc w:val="left"/>
+      <w:pPr>
+        <w:ind w:left="5760" w:hanging="360"/>
+      </w:pPr>
+      <w:rPr>
+        <w:u w:val="none"/>
+      </w:rPr>
+    </w:lvl>
+    <w:lvl w:ilvl="8">
+      <w:start w:val="1"/>
+      <w:numFmt w:val="lowerRoman"/>
+      <w:lvlText w:val="%9."/>
+      <w:lvlJc w:val="right"/>
+      <w:pPr>
+        <w:ind w:left="6480" w:hanging="360"/>
+      </w:pPr>
+      <w:rPr>
+        <w:u w:val="none"/>
+      </w:rPr>
+    </w:lvl>
+  </w:abstractNum>
+  <w:abstractNum w:abstractNumId="4">
+    <w:lvl w:ilvl="0">
+      <w:start w:val="1"/>
+      <w:numFmt w:val="decimal"/>
+      <w:lvlText w:val="%1."/>
+      <w:lvlJc w:val="left"/>
+      <w:pPr>
+        <w:ind w:left="720" w:hanging="360"/>
+      </w:pPr>
+      <w:rPr>
+        <w:u w:val="none"/>
+      </w:rPr>
+    </w:lvl>
+    <w:lvl w:ilvl="1">
+      <w:start w:val="1"/>
+      <w:numFmt w:val="lowerLetter"/>
+      <w:lvlText w:val="%2."/>
+      <w:lvlJc w:val="left"/>
+      <w:pPr>
+        <w:ind w:left="1440" w:hanging="360"/>
+      </w:pPr>
+      <w:rPr>
+        <w:u w:val="none"/>
+      </w:rPr>
+    </w:lvl>
+    <w:lvl w:ilvl="2">
+      <w:start w:val="1"/>
+      <w:numFmt w:val="lowerRoman"/>
+      <w:lvlText w:val="%3."/>
+      <w:lvlJc w:val="right"/>
+      <w:pPr>
+        <w:ind w:left="2160" w:hanging="360"/>
+      </w:pPr>
+      <w:rPr>
+        <w:u w:val="none"/>
+      </w:rPr>
+    </w:lvl>
+    <w:lvl w:ilvl="3">
+      <w:start w:val="1"/>
+      <w:numFmt w:val="decimal"/>
+      <w:lvlText w:val="%4."/>
+      <w:lvlJc w:val="left"/>
+      <w:pPr>
+        <w:ind w:left="2880" w:hanging="360"/>
+      </w:pPr>
+      <w:rPr>
+        <w:u w:val="none"/>
+      </w:rPr>
+    </w:lvl>
+    <w:lvl w:ilvl="4">
+      <w:start w:val="1"/>
+      <w:numFmt w:val="lowerLetter"/>
+      <w:lvlText w:val="%5."/>
+      <w:lvlJc w:val="left"/>
+      <w:pPr>
+        <w:ind w:left="3600" w:hanging="360"/>
+      </w:pPr>
+      <w:rPr>
+        <w:u w:val="none"/>
+      </w:rPr>
+    </w:lvl>
+    <w:lvl w:ilvl="5">
+      <w:start w:val="1"/>
+      <w:numFmt w:val="lowerRoman"/>
+      <w:lvlText w:val="%6."/>
+      <w:lvlJc w:val="right"/>
+      <w:pPr>
+        <w:ind w:left="4320" w:hanging="360"/>
+      </w:pPr>
+      <w:rPr>
+        <w:u w:val="none"/>
+      </w:rPr>
+    </w:lvl>
+    <w:lvl w:ilvl="6">
+      <w:start w:val="1"/>
+      <w:numFmt w:val="decimal"/>
+      <w:lvlText w:val="%7."/>
+      <w:lvlJc w:val="left"/>
+      <w:pPr>
+        <w:ind w:left="5040" w:hanging="360"/>
+      </w:pPr>
+      <w:rPr>
+        <w:u w:val="none"/>
+      </w:rPr>
+    </w:lvl>
+    <w:lvl w:ilvl="7">
+      <w:start w:val="1"/>
+      <w:numFmt w:val="lowerLetter"/>
+      <w:lvlText w:val="%8."/>
+      <w:lvlJc w:val="left"/>
+      <w:pPr>
+        <w:ind w:left="5760" w:hanging="360"/>
+      </w:pPr>
+      <w:rPr>
+        <w:u w:val="none"/>
+      </w:rPr>
+    </w:lvl>
+    <w:lvl w:ilvl="8">
+      <w:start w:val="1"/>
+      <w:numFmt w:val="lowerRoman"/>
+      <w:lvlText w:val="%9."/>
+      <w:lvlJc w:val="right"/>
+      <w:pPr>
+        <w:ind w:left="6480" w:hanging="360"/>
+      </w:pPr>
+      <w:rPr>
+        <w:u w:val="none"/>
+      </w:rPr>
+    </w:lvl>
+  </w:abstractNum>
   <w:num w:numId="1">
     <w:abstractNumId w:val="1"/>
   </w:num>
   <w:num w:numId="2">
     <w:abstractNumId w:val="2"/>
+  </w:num>
+  <w:num w:numId="3">
+    <w:abstractNumId w:val="3"/>
+  </w:num>
+  <w:num w:numId="4">
+    <w:abstractNumId w:val="4"/>
   </w:num>
 </w:numbering>
 </file>

</xml_diff>